<commit_message>
Atualização do arquivo v1
Adição do texto “Meu primeiro exercício com GIT Desktop”
</commit_message>
<xml_diff>
--- a/EXEMPLO-TESTELM-GIT-DSK.docx
+++ b/EXEMPLO-TESTELM-GIT-DSK.docx
@@ -5,6 +5,23 @@
     <w:p>
       <w:r>
         <w:t>ARQUIVO TESTELM V.1</w:t>
+      </w:r>
+    </w:p>
+    <w:p>
+      <w:pPr>
+        <w:rPr>
+          <w:b/>
+          <w:sz w:val="40"/>
+          <w:u w:val="single"/>
+        </w:rPr>
+      </w:pPr>
+      <w:r>
+        <w:rPr>
+          <w:b/>
+          <w:sz w:val="40"/>
+          <w:u w:val="single"/>
+        </w:rPr>
+        <w:t>“Meu primeiro exercício com GIT Desktop”</w:t>
       </w:r>
       <w:bookmarkStart w:id="0" w:name="_GoBack"/>
       <w:bookmarkEnd w:id="0"/>

</xml_diff>